<commit_message>
Update Thesis Introduction_Really Rough Draft.docx
</commit_message>
<xml_diff>
--- a/3 - Post Processing/Thesis RoughD/Thesis Introduction_Really Rough Draft.docx
+++ b/3 - Post Processing/Thesis RoughD/Thesis Introduction_Really Rough Draft.docx
@@ -89,25 +89,7 @@
           <w:szCs w:val="24"/>
         </w:rPr>
         <w:tab/>
-        <w:t xml:space="preserve">A bunch of steps can be taken to battle droughts.  Conservation being the main step, in addition to system upgrades and management. Over time people have increased in conservation (possibly Utah’s conservation </w:t>
-      </w:r>
-      <w:proofErr w:type="gramStart"/>
-      <w:r>
-        <w:rPr>
-          <w:rFonts w:ascii="Times New Roman" w:hAnsi="Times New Roman" w:cs="Times New Roman"/>
-          <w:sz w:val="24"/>
-          <w:szCs w:val="24"/>
-        </w:rPr>
-        <w:t>goals )</w:t>
-      </w:r>
-      <w:proofErr w:type="gramEnd"/>
-      <w:r>
-        <w:rPr>
-          <w:rFonts w:ascii="Times New Roman" w:hAnsi="Times New Roman" w:cs="Times New Roman"/>
-          <w:sz w:val="24"/>
-          <w:szCs w:val="24"/>
-        </w:rPr>
-        <w:t xml:space="preserve"> (Utah.gov, 20xx)</w:t>
+        <w:t>A bunch of steps can be taken to battle droughts.  Conservation being the main step, in addition to system upgrades and management. Over time people have increased in conservation (possibly Utah’s conservation goals ) (Utah.gov, 20xx)</w:t>
       </w:r>
       <w:r>
         <w:rPr>
@@ -393,15 +375,7 @@
                 <w:sz w:val="24"/>
                 <w:szCs w:val="24"/>
               </w:rPr>
-              <m:t xml:space="preserve">Number of time periods </m:t>
-            </m:r>
-            <m:r>
-              <w:rPr>
-                <w:rFonts w:ascii="Cambria Math" w:hAnsi="Cambria Math" w:cs="Times New Roman"/>
-                <w:sz w:val="24"/>
-                <w:szCs w:val="24"/>
-              </w:rPr>
-              <m:t>above a Selected Drought Storage Level</m:t>
+              <m:t>Number of time periods above a Selected Drought Storage Level</m:t>
             </m:r>
           </m:num>
           <m:den>
@@ -489,15 +463,7 @@
                 <w:sz w:val="24"/>
                 <w:szCs w:val="24"/>
               </w:rPr>
-              <m:t>N</m:t>
-            </m:r>
-            <m:r>
-              <w:rPr>
-                <w:rFonts w:ascii="Cambria Math" w:hAnsi="Cambria Math" w:cs="Times New Roman"/>
-                <w:sz w:val="24"/>
-                <w:szCs w:val="24"/>
-              </w:rPr>
-              <m:t>umber of times a satisfactory state follows an unsatisfactory state</m:t>
+              <m:t>Number of times a satisfactory state follows an unsatisfactory state</m:t>
             </m:r>
           </m:num>
           <m:den>
@@ -512,8 +478,6 @@
           </m:den>
         </m:f>
       </m:oMath>
-      <w:bookmarkStart w:id="0" w:name="_GoBack"/>
-      <w:bookmarkEnd w:id="0"/>
       <w:r>
         <w:rPr>
           <w:rFonts w:ascii="Times New Roman" w:eastAsiaTheme="minorEastAsia" w:hAnsi="Times New Roman" w:cs="Times New Roman"/>
@@ -965,7 +929,7 @@
         </w:rPr>
         <w:t xml:space="preserve">Figure 0.0 Weber River Basin 2015 Summary (UDWR, </w:t>
       </w:r>
-      <w:commentRangeStart w:id="1"/>
+      <w:commentRangeStart w:id="0"/>
       <w:r>
         <w:rPr>
           <w:rFonts w:ascii="Times New Roman" w:hAnsi="Times New Roman" w:cs="Times New Roman"/>
@@ -976,12 +940,12 @@
         </w:rPr>
         <w:t>2018</w:t>
       </w:r>
-      <w:commentRangeEnd w:id="1"/>
+      <w:commentRangeEnd w:id="0"/>
       <w:r>
         <w:rPr>
           <w:rStyle w:val="CommentReference"/>
         </w:rPr>
-        <w:commentReference w:id="1"/>
+        <w:commentReference w:id="0"/>
       </w:r>
       <w:r>
         <w:rPr>
@@ -1024,7 +988,7 @@
           <w:szCs w:val="24"/>
         </w:rPr>
       </w:pPr>
-      <w:commentRangeStart w:id="2"/>
+      <w:commentRangeStart w:id="1"/>
       <w:r>
         <w:rPr>
           <w:noProof/>
@@ -1073,6 +1037,236 @@
           </wp:inline>
         </w:drawing>
       </w:r>
+      <w:commentRangeEnd w:id="1"/>
+      <w:r>
+        <w:rPr>
+          <w:rStyle w:val="CommentReference"/>
+        </w:rPr>
+        <w:commentReference w:id="1"/>
+      </w:r>
+    </w:p>
+    <w:p>
+      <w:pPr>
+        <w:spacing w:after="0" w:line="480" w:lineRule="auto"/>
+        <w:rPr>
+          <w:rFonts w:ascii="Times New Roman" w:hAnsi="Times New Roman" w:cs="Times New Roman"/>
+          <w:sz w:val="24"/>
+          <w:szCs w:val="24"/>
+        </w:rPr>
+      </w:pPr>
+    </w:p>
+    <w:p>
+      <w:pPr>
+        <w:spacing w:after="0" w:line="480" w:lineRule="auto"/>
+        <w:jc w:val="center"/>
+        <w:rPr>
+          <w:rFonts w:ascii="Times New Roman" w:hAnsi="Times New Roman" w:cs="Times New Roman"/>
+          <w:sz w:val="24"/>
+          <w:szCs w:val="24"/>
+          <w:u w:val="single"/>
+        </w:rPr>
+      </w:pPr>
+      <w:r>
+        <w:rPr>
+          <w:rFonts w:ascii="Times New Roman" w:hAnsi="Times New Roman" w:cs="Times New Roman"/>
+          <w:sz w:val="24"/>
+          <w:szCs w:val="24"/>
+          <w:u w:val="single"/>
+        </w:rPr>
+        <w:t>Drought Vulnerability Scenarios (intro to project?)</w:t>
+      </w:r>
+    </w:p>
+    <w:p>
+      <w:pPr>
+        <w:spacing w:after="0" w:line="480" w:lineRule="auto"/>
+        <w:rPr>
+          <w:rFonts w:ascii="Times New Roman" w:hAnsi="Times New Roman" w:cs="Times New Roman"/>
+          <w:sz w:val="24"/>
+          <w:szCs w:val="24"/>
+        </w:rPr>
+      </w:pPr>
+      <w:r>
+        <w:rPr>
+          <w:rFonts w:ascii="Times New Roman" w:hAnsi="Times New Roman" w:cs="Times New Roman"/>
+          <w:sz w:val="24"/>
+          <w:szCs w:val="24"/>
+        </w:rPr>
+        <w:lastRenderedPageBreak/>
+        <w:t xml:space="preserve">The RiverWare model has </w:t>
+      </w:r>
+      <w:r>
+        <w:rPr>
+          <w:rFonts w:ascii="Times New Roman" w:hAnsi="Times New Roman" w:cs="Times New Roman"/>
+          <w:sz w:val="24"/>
+          <w:szCs w:val="24"/>
+        </w:rPr>
+        <w:t xml:space="preserve">19 inflow gage objects.  RiverWare inputs the gage object data using a monthly time frame.  These inflow values are what are used to show the variability of hydrology for the district.  Three types of inflow data are used to show the range of inflow values.  </w:t>
+      </w:r>
+      <w:r>
+        <w:rPr>
+          <w:rFonts w:ascii="Times New Roman" w:hAnsi="Times New Roman" w:cs="Times New Roman"/>
+          <w:sz w:val="24"/>
+          <w:szCs w:val="24"/>
+        </w:rPr>
+        <w:t xml:space="preserve">1- Historically observed data. 2- </w:t>
+      </w:r>
+      <w:proofErr w:type="spellStart"/>
+      <w:r>
+        <w:rPr>
+          <w:rFonts w:ascii="Times New Roman" w:hAnsi="Times New Roman" w:cs="Times New Roman"/>
+          <w:sz w:val="24"/>
+          <w:szCs w:val="24"/>
+        </w:rPr>
+        <w:t>Paleoflow</w:t>
+      </w:r>
+      <w:proofErr w:type="spellEnd"/>
+      <w:r>
+        <w:rPr>
+          <w:rFonts w:ascii="Times New Roman" w:hAnsi="Times New Roman" w:cs="Times New Roman"/>
+          <w:sz w:val="24"/>
+          <w:szCs w:val="24"/>
+        </w:rPr>
+        <w:t xml:space="preserve"> reconstructed data, and 3- Projected Climate data constructed by the Western Water Assessment, and the Weber Basin Water Conservancy District.</w:t>
+      </w:r>
+    </w:p>
+    <w:p>
+      <w:pPr>
+        <w:spacing w:after="0" w:line="480" w:lineRule="auto"/>
+        <w:rPr>
+          <w:rFonts w:ascii="Times New Roman" w:hAnsi="Times New Roman" w:cs="Times New Roman"/>
+          <w:sz w:val="24"/>
+          <w:szCs w:val="24"/>
+        </w:rPr>
+      </w:pPr>
+    </w:p>
+    <w:p>
+      <w:pPr>
+        <w:spacing w:after="0" w:line="480" w:lineRule="auto"/>
+        <w:rPr>
+          <w:rFonts w:ascii="Times New Roman" w:hAnsi="Times New Roman" w:cs="Times New Roman"/>
+          <w:sz w:val="24"/>
+          <w:szCs w:val="24"/>
+        </w:rPr>
+      </w:pPr>
+      <w:r>
+        <w:rPr>
+          <w:rFonts w:ascii="Times New Roman" w:hAnsi="Times New Roman" w:cs="Times New Roman"/>
+          <w:sz w:val="24"/>
+          <w:szCs w:val="24"/>
+        </w:rPr>
+        <w:t xml:space="preserve">30 years of inflow data was used as the inflow input parameter.  A study was done to help select the inflow sample size. A range of sample sizes from 1 year to 60 years was considered. See Figures…  It was </w:t>
+      </w:r>
+      <w:r>
+        <w:rPr>
+          <w:rFonts w:ascii="Times New Roman" w:hAnsi="Times New Roman" w:cs="Times New Roman"/>
+          <w:sz w:val="24"/>
+          <w:szCs w:val="24"/>
+        </w:rPr>
+        <w:t>determined</w:t>
+      </w:r>
+      <w:r>
+        <w:rPr>
+          <w:rFonts w:ascii="Times New Roman" w:hAnsi="Times New Roman" w:cs="Times New Roman"/>
+          <w:sz w:val="24"/>
+          <w:szCs w:val="24"/>
+        </w:rPr>
+        <w:t xml:space="preserve"> that the 30 year </w:t>
+      </w:r>
+      <w:r>
+        <w:rPr>
+          <w:rFonts w:ascii="Times New Roman" w:hAnsi="Times New Roman" w:cs="Times New Roman"/>
+          <w:sz w:val="24"/>
+          <w:szCs w:val="24"/>
+        </w:rPr>
+        <w:t xml:space="preserve">sample size provides a good representation </w:t>
+      </w:r>
+    </w:p>
+    <w:p>
+      <w:pPr>
+        <w:spacing w:after="0" w:line="480" w:lineRule="auto"/>
+        <w:rPr>
+          <w:rFonts w:ascii="Times New Roman" w:hAnsi="Times New Roman" w:cs="Times New Roman"/>
+          <w:sz w:val="24"/>
+          <w:szCs w:val="24"/>
+        </w:rPr>
+      </w:pPr>
+    </w:p>
+    <w:p>
+      <w:pPr>
+        <w:spacing w:after="0" w:line="480" w:lineRule="auto"/>
+        <w:rPr>
+          <w:rFonts w:ascii="Times New Roman" w:hAnsi="Times New Roman" w:cs="Times New Roman"/>
+          <w:sz w:val="24"/>
+          <w:szCs w:val="24"/>
+        </w:rPr>
+      </w:pPr>
+      <w:r>
+        <w:rPr>
+          <w:rFonts w:ascii="Times New Roman" w:hAnsi="Times New Roman" w:cs="Times New Roman"/>
+          <w:sz w:val="24"/>
+          <w:szCs w:val="24"/>
+        </w:rPr>
+        <w:t>Increased population scenarios 2015, 2070</w:t>
+      </w:r>
+      <w:r>
+        <w:rPr>
+          <w:rFonts w:ascii="Times New Roman" w:hAnsi="Times New Roman" w:cs="Times New Roman"/>
+          <w:sz w:val="24"/>
+          <w:szCs w:val="24"/>
+        </w:rPr>
+        <w:t>, and</w:t>
+      </w:r>
+      <w:r>
+        <w:rPr>
+          <w:rFonts w:ascii="Times New Roman" w:hAnsi="Times New Roman" w:cs="Times New Roman"/>
+          <w:sz w:val="24"/>
+          <w:szCs w:val="24"/>
+        </w:rPr>
+        <w:t xml:space="preserve"> 2150</w:t>
+      </w:r>
+      <w:r>
+        <w:rPr>
+          <w:rFonts w:ascii="Times New Roman" w:hAnsi="Times New Roman" w:cs="Times New Roman"/>
+          <w:sz w:val="24"/>
+          <w:szCs w:val="24"/>
+        </w:rPr>
+        <w:t xml:space="preserve"> </w:t>
+      </w:r>
+      <w:r>
+        <w:rPr>
+          <w:rFonts w:ascii="Times New Roman" w:hAnsi="Times New Roman" w:cs="Times New Roman"/>
+          <w:sz w:val="24"/>
+          <w:szCs w:val="24"/>
+        </w:rPr>
+        <w:t xml:space="preserve">(build out scenario from 2011 WBWCD TAZ study). </w:t>
+      </w:r>
+    </w:p>
+    <w:p>
+      <w:pPr>
+        <w:spacing w:after="0" w:line="480" w:lineRule="auto"/>
+        <w:rPr>
+          <w:rFonts w:ascii="Times New Roman" w:hAnsi="Times New Roman" w:cs="Times New Roman"/>
+          <w:sz w:val="24"/>
+          <w:szCs w:val="24"/>
+        </w:rPr>
+      </w:pPr>
+      <w:r>
+        <w:rPr>
+          <w:rFonts w:ascii="Times New Roman" w:hAnsi="Times New Roman" w:cs="Times New Roman"/>
+          <w:sz w:val="24"/>
+          <w:szCs w:val="24"/>
+        </w:rPr>
+        <w:t>Per Capita Secondary and Per Capita Municipal water use projections are from the 2025 water usage goals of Utah (Utah.gov), and an arbitrary 40% total per capita water usage reduced.  Industrial water use is lumped in with Municipal water per capita due to the great variation in the industrial water use among the different district service areas (</w:t>
+      </w:r>
+      <w:commentRangeStart w:id="2"/>
+      <w:r>
+        <w:rPr>
+          <w:rFonts w:ascii="Times New Roman" w:hAnsi="Times New Roman" w:cs="Times New Roman"/>
+          <w:sz w:val="24"/>
+          <w:szCs w:val="24"/>
+        </w:rPr>
+        <w:t>WBWCD, 2013</w:t>
+      </w:r>
       <w:commentRangeEnd w:id="2"/>
       <w:r>
         <w:rPr>
@@ -1080,173 +1274,30 @@
         </w:rPr>
         <w:commentReference w:id="2"/>
       </w:r>
-    </w:p>
-    <w:p>
-      <w:pPr>
-        <w:spacing w:after="0" w:line="480" w:lineRule="auto"/>
-        <w:rPr>
-          <w:rFonts w:ascii="Times New Roman" w:hAnsi="Times New Roman" w:cs="Times New Roman"/>
-          <w:sz w:val="24"/>
-          <w:szCs w:val="24"/>
-        </w:rPr>
-      </w:pPr>
-    </w:p>
-    <w:p>
-      <w:pPr>
-        <w:spacing w:after="0" w:line="480" w:lineRule="auto"/>
-        <w:jc w:val="center"/>
-        <w:rPr>
-          <w:rFonts w:ascii="Times New Roman" w:hAnsi="Times New Roman" w:cs="Times New Roman"/>
-          <w:sz w:val="24"/>
-          <w:szCs w:val="24"/>
-          <w:u w:val="single"/>
-        </w:rPr>
-      </w:pPr>
-      <w:r>
-        <w:rPr>
-          <w:rFonts w:ascii="Times New Roman" w:hAnsi="Times New Roman" w:cs="Times New Roman"/>
-          <w:sz w:val="24"/>
-          <w:szCs w:val="24"/>
-          <w:u w:val="single"/>
-        </w:rPr>
-        <w:t>Drought Vulnerability Scenarios (intro to project?)</w:t>
-      </w:r>
-    </w:p>
-    <w:p>
-      <w:pPr>
-        <w:spacing w:after="0" w:line="480" w:lineRule="auto"/>
-        <w:rPr>
-          <w:rFonts w:ascii="Times New Roman" w:hAnsi="Times New Roman" w:cs="Times New Roman"/>
-          <w:sz w:val="24"/>
-          <w:szCs w:val="24"/>
-        </w:rPr>
-      </w:pPr>
-      <w:r>
-        <w:rPr>
-          <w:rFonts w:ascii="Times New Roman" w:hAnsi="Times New Roman" w:cs="Times New Roman"/>
-          <w:sz w:val="24"/>
-          <w:szCs w:val="24"/>
+      <w:r>
+        <w:rPr>
+          <w:rFonts w:ascii="Times New Roman" w:hAnsi="Times New Roman" w:cs="Times New Roman"/>
+          <w:sz w:val="24"/>
+          <w:szCs w:val="24"/>
+        </w:rPr>
+        <w:t xml:space="preserve">). </w:t>
+      </w:r>
+    </w:p>
+    <w:p>
+      <w:pPr>
+        <w:spacing w:after="0" w:line="480" w:lineRule="auto"/>
+        <w:rPr>
+          <w:rFonts w:ascii="Times New Roman" w:hAnsi="Times New Roman" w:cs="Times New Roman"/>
+          <w:sz w:val="24"/>
+          <w:szCs w:val="24"/>
+        </w:rPr>
+      </w:pPr>
+      <w:commentRangeStart w:id="3"/>
+      <w:r>
+        <w:rPr>
+          <w:noProof/>
         </w:rPr>
         <w:lastRenderedPageBreak/>
-        <w:t xml:space="preserve">Inflows changes: Selected are a range of reservoir inflows </w:t>
-      </w:r>
-    </w:p>
-    <w:p>
-      <w:pPr>
-        <w:spacing w:after="0" w:line="480" w:lineRule="auto"/>
-        <w:rPr>
-          <w:rFonts w:ascii="Times New Roman" w:hAnsi="Times New Roman" w:cs="Times New Roman"/>
-          <w:sz w:val="24"/>
-          <w:szCs w:val="24"/>
-        </w:rPr>
-      </w:pPr>
-    </w:p>
-    <w:p>
-      <w:pPr>
-        <w:spacing w:after="0" w:line="480" w:lineRule="auto"/>
-        <w:rPr>
-          <w:rFonts w:ascii="Times New Roman" w:hAnsi="Times New Roman" w:cs="Times New Roman"/>
-          <w:sz w:val="24"/>
-          <w:szCs w:val="24"/>
-        </w:rPr>
-      </w:pPr>
-      <w:r>
-        <w:rPr>
-          <w:rFonts w:ascii="Times New Roman" w:hAnsi="Times New Roman" w:cs="Times New Roman"/>
-          <w:sz w:val="24"/>
-          <w:szCs w:val="24"/>
-        </w:rPr>
-        <w:t>Increased population scenarios 2015, 2070</w:t>
-      </w:r>
-      <w:r>
-        <w:rPr>
-          <w:rFonts w:ascii="Times New Roman" w:hAnsi="Times New Roman" w:cs="Times New Roman"/>
-          <w:sz w:val="24"/>
-          <w:szCs w:val="24"/>
-        </w:rPr>
-        <w:t>, and</w:t>
-      </w:r>
-      <w:r>
-        <w:rPr>
-          <w:rFonts w:ascii="Times New Roman" w:hAnsi="Times New Roman" w:cs="Times New Roman"/>
-          <w:sz w:val="24"/>
-          <w:szCs w:val="24"/>
-        </w:rPr>
-        <w:t xml:space="preserve"> 2150</w:t>
-      </w:r>
-      <w:r>
-        <w:rPr>
-          <w:rFonts w:ascii="Times New Roman" w:hAnsi="Times New Roman" w:cs="Times New Roman"/>
-          <w:sz w:val="24"/>
-          <w:szCs w:val="24"/>
-        </w:rPr>
-        <w:t xml:space="preserve"> </w:t>
-      </w:r>
-      <w:r>
-        <w:rPr>
-          <w:rFonts w:ascii="Times New Roman" w:hAnsi="Times New Roman" w:cs="Times New Roman"/>
-          <w:sz w:val="24"/>
-          <w:szCs w:val="24"/>
-        </w:rPr>
-        <w:t xml:space="preserve">(build out scenario from 2011 WBWCD TAZ study). </w:t>
-      </w:r>
-    </w:p>
-    <w:p>
-      <w:pPr>
-        <w:spacing w:after="0" w:line="480" w:lineRule="auto"/>
-        <w:rPr>
-          <w:rFonts w:ascii="Times New Roman" w:hAnsi="Times New Roman" w:cs="Times New Roman"/>
-          <w:sz w:val="24"/>
-          <w:szCs w:val="24"/>
-        </w:rPr>
-      </w:pPr>
-      <w:r>
-        <w:rPr>
-          <w:rFonts w:ascii="Times New Roman" w:hAnsi="Times New Roman" w:cs="Times New Roman"/>
-          <w:sz w:val="24"/>
-          <w:szCs w:val="24"/>
-        </w:rPr>
-        <w:t>Per Capita Secondary and Per Capita Municipal water use projections are from the 2025 water usage goals of Utah (Utah.gov), and an arbitrary 40% total per capita water usage reduced.  Industrial water use is lumped in with Municipal water per capita due to the great variation in the industrial water use among the different district service areas (</w:t>
-      </w:r>
-      <w:commentRangeStart w:id="3"/>
-      <w:r>
-        <w:rPr>
-          <w:rFonts w:ascii="Times New Roman" w:hAnsi="Times New Roman" w:cs="Times New Roman"/>
-          <w:sz w:val="24"/>
-          <w:szCs w:val="24"/>
-        </w:rPr>
-        <w:t>WBWCD, 2013</w:t>
-      </w:r>
-      <w:commentRangeEnd w:id="3"/>
-      <w:r>
-        <w:rPr>
-          <w:rStyle w:val="CommentReference"/>
-        </w:rPr>
-        <w:commentReference w:id="3"/>
-      </w:r>
-      <w:r>
-        <w:rPr>
-          <w:rFonts w:ascii="Times New Roman" w:hAnsi="Times New Roman" w:cs="Times New Roman"/>
-          <w:sz w:val="24"/>
-          <w:szCs w:val="24"/>
-        </w:rPr>
-        <w:t xml:space="preserve">). </w:t>
-      </w:r>
-    </w:p>
-    <w:p>
-      <w:pPr>
-        <w:spacing w:after="0" w:line="480" w:lineRule="auto"/>
-        <w:rPr>
-          <w:rFonts w:ascii="Times New Roman" w:hAnsi="Times New Roman" w:cs="Times New Roman"/>
-          <w:sz w:val="24"/>
-          <w:szCs w:val="24"/>
-        </w:rPr>
-      </w:pPr>
-      <w:commentRangeStart w:id="4"/>
-      <w:r>
-        <w:rPr>
-          <w:noProof/>
-        </w:rPr>
         <w:drawing>
           <wp:inline distT="0" distB="0" distL="0" distR="0" wp14:anchorId="77877B7E" wp14:editId="5D65894B">
             <wp:extent cx="5943600" cy="2632710"/>
@@ -1283,6 +1334,14 @@
           </wp:inline>
         </w:drawing>
       </w:r>
+      <w:commentRangeEnd w:id="3"/>
+      <w:r>
+        <w:rPr>
+          <w:rStyle w:val="CommentReference"/>
+        </w:rPr>
+        <w:commentReference w:id="3"/>
+      </w:r>
+      <w:commentRangeStart w:id="4"/>
       <w:commentRangeEnd w:id="4"/>
       <w:r>
         <w:rPr>
@@ -1290,14 +1349,6 @@
         </w:rPr>
         <w:commentReference w:id="4"/>
       </w:r>
-      <w:commentRangeStart w:id="5"/>
-      <w:commentRangeEnd w:id="5"/>
-      <w:r>
-        <w:rPr>
-          <w:rStyle w:val="CommentReference"/>
-        </w:rPr>
-        <w:commentReference w:id="5"/>
-      </w:r>
     </w:p>
     <w:p>
       <w:pPr>
@@ -1340,7 +1391,101 @@
           <w:sz w:val="24"/>
           <w:szCs w:val="24"/>
         </w:rPr>
-        <w:t xml:space="preserve"> Much of the Division of Water Resources data and methodology is from the Wasatch Front Regional </w:t>
+        <w:t xml:space="preserve"> Much of the Division of Water Resources data and methodology is from the Wasatch Front Regional Council’s population planning for the Wasatch Front. Other resources describing </w:t>
+      </w:r>
+      <w:r>
+        <w:rPr>
+          <w:rFonts w:ascii="Times New Roman" w:hAnsi="Times New Roman" w:cs="Times New Roman"/>
+          <w:sz w:val="24"/>
+          <w:szCs w:val="24"/>
+        </w:rPr>
+        <w:t>agricultural</w:t>
+      </w:r>
+      <w:r>
+        <w:rPr>
+          <w:rFonts w:ascii="Times New Roman" w:hAnsi="Times New Roman" w:cs="Times New Roman"/>
+          <w:sz w:val="24"/>
+          <w:szCs w:val="24"/>
+        </w:rPr>
+        <w:t xml:space="preserve"> conversion is </w:t>
+      </w:r>
+      <w:proofErr w:type="spellStart"/>
+      <w:r>
+        <w:rPr>
+          <w:rFonts w:ascii="Times New Roman" w:hAnsi="Times New Roman" w:cs="Times New Roman"/>
+          <w:sz w:val="24"/>
+          <w:szCs w:val="24"/>
+        </w:rPr>
+        <w:t>Endter</w:t>
+      </w:r>
+      <w:proofErr w:type="spellEnd"/>
+      <w:r>
+        <w:rPr>
+          <w:rFonts w:ascii="Times New Roman" w:hAnsi="Times New Roman" w:cs="Times New Roman"/>
+          <w:sz w:val="24"/>
+          <w:szCs w:val="24"/>
+        </w:rPr>
+        <w:t xml:space="preserve">-Wada et al., 2019 report on Urbanization. </w:t>
+      </w:r>
+    </w:p>
+    <w:p>
+      <w:pPr>
+        <w:spacing w:after="0" w:line="480" w:lineRule="auto"/>
+        <w:rPr>
+          <w:rFonts w:ascii="Times New Roman" w:hAnsi="Times New Roman" w:cs="Times New Roman"/>
+          <w:sz w:val="24"/>
+          <w:szCs w:val="24"/>
+        </w:rPr>
+      </w:pPr>
+    </w:p>
+    <w:p>
+      <w:pPr>
+        <w:spacing w:after="0" w:line="480" w:lineRule="auto"/>
+        <w:rPr>
+          <w:rFonts w:ascii="Times New Roman" w:hAnsi="Times New Roman" w:cs="Times New Roman"/>
+          <w:sz w:val="24"/>
+          <w:szCs w:val="24"/>
+        </w:rPr>
+      </w:pPr>
+      <w:r>
+        <w:rPr>
+          <w:rFonts w:ascii="Times New Roman" w:hAnsi="Times New Roman" w:cs="Times New Roman"/>
+          <w:sz w:val="24"/>
+          <w:szCs w:val="24"/>
+        </w:rPr>
+        <w:t>Evapotranspiratio</w:t>
+      </w:r>
+      <w:r>
+        <w:rPr>
+          <w:rFonts w:ascii="Times New Roman" w:hAnsi="Times New Roman" w:cs="Times New Roman"/>
+          <w:sz w:val="24"/>
+          <w:szCs w:val="24"/>
+        </w:rPr>
+        <w:t xml:space="preserve">n, </w:t>
+      </w:r>
+      <w:r>
+        <w:rPr>
+          <w:rFonts w:ascii="Times New Roman" w:hAnsi="Times New Roman" w:cs="Times New Roman"/>
+          <w:sz w:val="24"/>
+          <w:szCs w:val="24"/>
+        </w:rPr>
+        <w:t>study done.</w:t>
+      </w:r>
+      <w:r>
+        <w:rPr>
+          <w:rFonts w:ascii="Times New Roman" w:hAnsi="Times New Roman" w:cs="Times New Roman"/>
+          <w:sz w:val="24"/>
+          <w:szCs w:val="24"/>
+        </w:rPr>
+        <w:t xml:space="preserve"> </w:t>
+      </w:r>
+      <w:r>
+        <w:rPr>
+          <w:rFonts w:ascii="Times New Roman" w:hAnsi="Times New Roman" w:cs="Times New Roman"/>
+          <w:sz w:val="24"/>
+          <w:szCs w:val="24"/>
+        </w:rPr>
+        <w:t xml:space="preserve">Evapotranspiration can vary largely throughout the district. A 15% change in outdoor water usage is implemented as the top range for the effect that evapotranspiration could change water usage.  The University of Utah found that climate change is projected to increase temperatures throughout the district which will increase the amount of evapotranspiration. But additionally, climate change will increase the amount of rainfall. Therefore, it was concluded that households may increase their per-capita water usage in the </w:t>
       </w:r>
       <w:r>
         <w:rPr>
@@ -1349,69 +1494,7 @@
           <w:szCs w:val="24"/>
         </w:rPr>
         <w:lastRenderedPageBreak/>
-        <w:t xml:space="preserve">Council’s population planning for the Wasatch Front. Other resources describing </w:t>
-      </w:r>
-      <w:r>
-        <w:rPr>
-          <w:rFonts w:ascii="Times New Roman" w:hAnsi="Times New Roman" w:cs="Times New Roman"/>
-          <w:sz w:val="24"/>
-          <w:szCs w:val="24"/>
-        </w:rPr>
-        <w:t>agricultural</w:t>
-      </w:r>
-      <w:r>
-        <w:rPr>
-          <w:rFonts w:ascii="Times New Roman" w:hAnsi="Times New Roman" w:cs="Times New Roman"/>
-          <w:sz w:val="24"/>
-          <w:szCs w:val="24"/>
-        </w:rPr>
-        <w:t xml:space="preserve"> conversion is </w:t>
-      </w:r>
-      <w:proofErr w:type="spellStart"/>
-      <w:r>
-        <w:rPr>
-          <w:rFonts w:ascii="Times New Roman" w:hAnsi="Times New Roman" w:cs="Times New Roman"/>
-          <w:sz w:val="24"/>
-          <w:szCs w:val="24"/>
-        </w:rPr>
-        <w:t>Endter</w:t>
-      </w:r>
-      <w:proofErr w:type="spellEnd"/>
-      <w:r>
-        <w:rPr>
-          <w:rFonts w:ascii="Times New Roman" w:hAnsi="Times New Roman" w:cs="Times New Roman"/>
-          <w:sz w:val="24"/>
-          <w:szCs w:val="24"/>
-        </w:rPr>
-        <w:t xml:space="preserve">-Wada et al., 2019 report on Urbanization. </w:t>
-      </w:r>
-    </w:p>
-    <w:p>
-      <w:pPr>
-        <w:spacing w:after="0" w:line="480" w:lineRule="auto"/>
-        <w:rPr>
-          <w:rFonts w:ascii="Times New Roman" w:hAnsi="Times New Roman" w:cs="Times New Roman"/>
-          <w:sz w:val="24"/>
-          <w:szCs w:val="24"/>
-        </w:rPr>
-      </w:pPr>
-    </w:p>
-    <w:p>
-      <w:pPr>
-        <w:spacing w:after="0" w:line="480" w:lineRule="auto"/>
-        <w:rPr>
-          <w:rFonts w:ascii="Times New Roman" w:hAnsi="Times New Roman" w:cs="Times New Roman"/>
-          <w:sz w:val="24"/>
-          <w:szCs w:val="24"/>
-        </w:rPr>
-      </w:pPr>
-      <w:r>
-        <w:rPr>
-          <w:rFonts w:ascii="Times New Roman" w:hAnsi="Times New Roman" w:cs="Times New Roman"/>
-          <w:sz w:val="24"/>
-          <w:szCs w:val="24"/>
-        </w:rPr>
-        <w:t>Evapotranspiration:  Look up Physical Hydrology Paper and use the Abstract for this paper.</w:t>
+        <w:t xml:space="preserve">future due to plants and surfaces losing more water, or households may decrease their per-capita usage due to the increase of rainfall. To represent the range of possible events outdoor per-capita usage is modeled as increasing by 15%, staying the same and decreasing 15%.  </w:t>
       </w:r>
     </w:p>
     <w:p>
@@ -1683,17 +1766,6 @@
     <w:p>
       <w:pPr>
         <w:spacing w:after="0" w:line="480" w:lineRule="auto"/>
-        <w:jc w:val="both"/>
-        <w:rPr>
-          <w:rFonts w:ascii="Times New Roman" w:hAnsi="Times New Roman" w:cs="Times New Roman"/>
-          <w:sz w:val="24"/>
-          <w:szCs w:val="24"/>
-        </w:rPr>
-      </w:pPr>
-    </w:p>
-    <w:p>
-      <w:pPr>
-        <w:spacing w:after="0" w:line="480" w:lineRule="auto"/>
         <w:jc w:val="center"/>
         <w:rPr>
           <w:rFonts w:ascii="Times New Roman" w:hAnsi="Times New Roman" w:cs="Times New Roman"/>
@@ -1727,8 +1799,39 @@
           <w:sz w:val="24"/>
           <w:szCs w:val="24"/>
         </w:rPr>
-        <w:lastRenderedPageBreak/>
-        <w:t xml:space="preserve">RiverWare is a </w:t>
+        <w:t>RiverWare is a</w:t>
+      </w:r>
+      <w:r>
+        <w:rPr>
+          <w:rFonts w:ascii="Times New Roman" w:hAnsi="Times New Roman" w:cs="Times New Roman"/>
+          <w:sz w:val="24"/>
+          <w:szCs w:val="24"/>
+        </w:rPr>
+        <w:t xml:space="preserve"> water resource</w:t>
+      </w:r>
+      <w:r>
+        <w:rPr>
+          <w:rFonts w:ascii="Times New Roman" w:hAnsi="Times New Roman" w:cs="Times New Roman"/>
+          <w:sz w:val="24"/>
+          <w:szCs w:val="24"/>
+        </w:rPr>
+        <w:t>/ water</w:t>
+      </w:r>
+      <w:r>
+        <w:rPr>
+          <w:rFonts w:ascii="Times New Roman" w:hAnsi="Times New Roman" w:cs="Times New Roman"/>
+          <w:sz w:val="24"/>
+          <w:szCs w:val="24"/>
+        </w:rPr>
+        <w:t xml:space="preserve"> system modeling</w:t>
+      </w:r>
+      <w:r>
+        <w:rPr>
+          <w:rFonts w:ascii="Times New Roman" w:hAnsi="Times New Roman" w:cs="Times New Roman"/>
+          <w:sz w:val="24"/>
+          <w:szCs w:val="24"/>
+        </w:rPr>
+        <w:t xml:space="preserve"> software.  </w:t>
       </w:r>
       <w:r>
         <w:rPr>
@@ -1758,7 +1861,52 @@
           <w:sz w:val="24"/>
           <w:szCs w:val="24"/>
         </w:rPr>
-        <w:t xml:space="preserve">The Utah Division of Water Resources (under the DNR), constructed a RiverWare model for the Weber River Basin in 20XX.   </w:t>
+        <w:t xml:space="preserve">The Utah Division of Water Resources (under the DNR), </w:t>
+      </w:r>
+      <w:r>
+        <w:rPr>
+          <w:rFonts w:ascii="Times New Roman" w:hAnsi="Times New Roman" w:cs="Times New Roman"/>
+          <w:sz w:val="24"/>
+          <w:szCs w:val="24"/>
+        </w:rPr>
+        <w:lastRenderedPageBreak/>
+        <w:t xml:space="preserve">constructed a RiverWare model for the Weber River Basin in 20XX.  </w:t>
+      </w:r>
+      <w:r>
+        <w:rPr>
+          <w:rFonts w:ascii="Times New Roman" w:hAnsi="Times New Roman" w:cs="Times New Roman"/>
+          <w:sz w:val="24"/>
+          <w:szCs w:val="24"/>
+        </w:rPr>
+        <w:t xml:space="preserve">This is the model used for this study.  </w:t>
+      </w:r>
+    </w:p>
+    <w:p>
+      <w:pPr>
+        <w:spacing w:after="0" w:line="480" w:lineRule="auto"/>
+        <w:rPr>
+          <w:rFonts w:ascii="Times New Roman" w:hAnsi="Times New Roman" w:cs="Times New Roman"/>
+          <w:sz w:val="24"/>
+          <w:szCs w:val="24"/>
+        </w:rPr>
+      </w:pPr>
+      <w:r>
+        <w:rPr>
+          <w:rFonts w:ascii="Times New Roman" w:hAnsi="Times New Roman" w:cs="Times New Roman"/>
+          <w:sz w:val="24"/>
+          <w:szCs w:val="24"/>
+        </w:rPr>
+        <w:t xml:space="preserve">The model is run through a MRM (Multi Run Model) part of the program.  The MRM … </w:t>
+      </w:r>
+      <w:bookmarkStart w:id="5" w:name="_GoBack"/>
+      <w:bookmarkEnd w:id="5"/>
+      <w:r>
+        <w:rPr>
+          <w:rFonts w:ascii="Times New Roman" w:hAnsi="Times New Roman" w:cs="Times New Roman"/>
+          <w:sz w:val="24"/>
+          <w:szCs w:val="24"/>
+        </w:rPr>
+        <w:t xml:space="preserve"> </w:t>
       </w:r>
     </w:p>
     <w:sectPr>
@@ -1773,7 +1921,7 @@
 
 <file path=word/comments.xml><?xml version="1.0" encoding="utf-8"?>
 <w:comments xmlns:wpc="http://schemas.microsoft.com/office/word/2010/wordprocessingCanvas" xmlns:cx="http://schemas.microsoft.com/office/drawing/2014/chartex" xmlns:cx1="http://schemas.microsoft.com/office/drawing/2015/9/8/chartex" xmlns:cx2="http://schemas.microsoft.com/office/drawing/2015/10/21/chartex" xmlns:cx3="http://schemas.microsoft.com/office/drawing/2016/5/9/chartex" xmlns:cx4="http://schemas.microsoft.com/office/drawing/2016/5/10/chartex" xmlns:cx5="http://schemas.microsoft.com/office/drawing/2016/5/11/chartex" xmlns:cx6="http://schemas.microsoft.com/office/drawing/2016/5/12/chartex" xmlns:cx7="http://schemas.microsoft.com/office/drawing/2016/5/13/chartex" xmlns:cx8="http://schemas.microsoft.com/office/drawing/2016/5/14/chartex" xmlns:mc="http://schemas.openxmlformats.org/markup-compatibility/2006" xmlns:aink="http://schemas.microsoft.com/office/drawing/2016/ink" xmlns:am3d="http://schemas.microsoft.com/office/drawing/2017/model3d" xmlns:o="urn:schemas-microsoft-com:office:office" xmlns:r="http://schemas.openxmlformats.org/officeDocument/2006/relationships" xmlns:m="http://schemas.openxmlformats.org/officeDocument/2006/math" xmlns:v="urn:schemas-microsoft-com:vml" xmlns:wp14="http://schemas.microsoft.com/office/word/2010/wordprocessingDrawing" xmlns:wp="http://schemas.openxmlformats.org/drawingml/2006/wordprocessingDrawing" xmlns:w10="urn:schemas-microsoft-com:office:word" xmlns:w="http://schemas.openxmlformats.org/wordprocessingml/2006/main" xmlns:w14="http://schemas.microsoft.com/office/word/2010/wordml" xmlns:w15="http://schemas.microsoft.com/office/word/2012/wordml" xmlns:w16cid="http://schemas.microsoft.com/office/word/2016/wordml/cid" xmlns:w16se="http://schemas.microsoft.com/office/word/2015/wordml/symex" xmlns:wpg="http://schemas.microsoft.com/office/word/2010/wordprocessingGroup" xmlns:wpi="http://schemas.microsoft.com/office/word/2010/wordprocessingInk" xmlns:wne="http://schemas.microsoft.com/office/word/2006/wordml" xmlns:wps="http://schemas.microsoft.com/office/word/2010/wordprocessingShape" mc:Ignorable="w14 w15 w16se w16cid wp14">
-  <w:comment w:id="1" w:author="Jacob Everitt" w:date="2019-06-26T14:50:00Z" w:initials="JE">
+  <w:comment w:id="0" w:author="Jacob Everitt" w:date="2019-06-26T14:50:00Z" w:initials="JE">
     <w:p>
       <w:pPr>
         <w:pStyle w:val="CommentText"/>
@@ -1814,7 +1962,7 @@
       </w:pPr>
     </w:p>
   </w:comment>
-  <w:comment w:id="2" w:author="Jacob Everitt" w:date="2019-06-26T15:00:00Z" w:initials="JE">
+  <w:comment w:id="1" w:author="Jacob Everitt" w:date="2019-06-26T15:00:00Z" w:initials="JE">
     <w:p>
       <w:pPr>
         <w:pStyle w:val="CommentText"/>
@@ -1858,7 +2006,7 @@
       </w:r>
     </w:p>
   </w:comment>
-  <w:comment w:id="3" w:author="Jacob Everitt" w:date="2019-07-02T13:21:00Z" w:initials="JE">
+  <w:comment w:id="2" w:author="Jacob Everitt" w:date="2019-07-02T13:21:00Z" w:initials="JE">
     <w:p>
       <w:pPr>
         <w:pStyle w:val="CommentText"/>
@@ -1874,7 +2022,7 @@
       </w:r>
     </w:p>
   </w:comment>
-  <w:comment w:id="4" w:author="Jacob Everitt" w:date="2019-07-02T16:47:00Z" w:initials="JE">
+  <w:comment w:id="3" w:author="Jacob Everitt" w:date="2019-07-02T16:47:00Z" w:initials="JE">
     <w:p>
       <w:pPr>
         <w:pStyle w:val="CommentText"/>
@@ -1887,7 +2035,7 @@
       </w:r>
     </w:p>
   </w:comment>
-  <w:comment w:id="5" w:author="Jacob Everitt" w:date="2019-07-02T16:46:00Z" w:initials="JE">
+  <w:comment w:id="4" w:author="Jacob Everitt" w:date="2019-07-02T16:46:00Z" w:initials="JE">
     <w:p>
       <w:pPr>
         <w:pStyle w:val="CommentText"/>

</xml_diff>